<commit_message>
From network analysis terminology to matrix analysis terminology.
</commit_message>
<xml_diff>
--- a/readme.docx
+++ b/readme.docx
@@ -6,6 +6,7 @@
       <w:pPr>
         <w:rPr>
           <w:sz w:val="28"/>
+          <w:lang w:val="pt-BR"/>
         </w:rPr>
       </w:pPr>
       <w:r>
@@ -13,50 +14,64 @@
           <w:b/>
           <w:sz w:val="28"/>
         </w:rPr>
-        <w:t>A novel perspective on nestedness and a theory-oriented procedure for the use of null models</w:t>
-      </w:r>
-      <w:r>
-        <w:rPr>
-          <w:b/>
+        <w:t>A novel perspective on nestedness and a theory-oriented procedure for the use of null models.</w:t>
+      </w:r>
+      <w:r>
+        <w:rPr>
           <w:sz w:val="28"/>
         </w:rPr>
-        <w:t>.</w:t>
+        <w:t xml:space="preserve"> </w:t>
       </w:r>
       <w:r>
         <w:rPr>
           <w:sz w:val="28"/>
-        </w:rPr>
-        <w:t xml:space="preserve"> </w:t>
-      </w:r>
+          <w:lang w:val="pt-BR"/>
+        </w:rPr>
+        <w:t xml:space="preserve">Pinheiro R. B. P.*, Dormann C.F., Felix G.M.F., </w:t>
+      </w:r>
+      <w:proofErr w:type="spellStart"/>
       <w:r>
         <w:rPr>
           <w:sz w:val="28"/>
-        </w:rPr>
-        <w:t>Pinheiro R. B. P.*, Dormann C.F., Felix G.M.F., and Mello M.A.R.</w:t>
+          <w:lang w:val="pt-BR"/>
+        </w:rPr>
+        <w:t>and</w:t>
+      </w:r>
+      <w:proofErr w:type="spellEnd"/>
+      <w:r>
+        <w:rPr>
+          <w:sz w:val="28"/>
+          <w:lang w:val="pt-BR"/>
+        </w:rPr>
+        <w:t xml:space="preserve"> Mello M.A.R.</w:t>
       </w:r>
     </w:p>
     <w:p>
       <w:pPr>
         <w:spacing w:after="0"/>
-      </w:pPr>
-      <w:r>
-        <w:t xml:space="preserve">* </w:t>
-      </w:r>
-      <w:r>
-        <w:t>E-mail</w:t>
-      </w:r>
-      <w:r>
-        <w:t xml:space="preserve">: </w:t>
+        <w:rPr>
+          <w:lang w:val="pt-BR"/>
+        </w:rPr>
+      </w:pPr>
+      <w:r>
+        <w:rPr>
+          <w:lang w:val="pt-BR"/>
+        </w:rPr>
+        <w:t xml:space="preserve">* E-mail: </w:t>
       </w:r>
       <w:hyperlink r:id="rId5" w:history="1">
         <w:r>
           <w:rPr>
             <w:rStyle w:val="Hyperlink"/>
+            <w:lang w:val="pt-BR"/>
           </w:rPr>
           <w:t>rafael-bpp@hotmail.com</w:t>
         </w:r>
       </w:hyperlink>
       <w:r>
+        <w:rPr>
+          <w:lang w:val="pt-BR"/>
+        </w:rPr>
         <w:t xml:space="preserve"> </w:t>
       </w:r>
     </w:p>
@@ -102,8 +117,6 @@
       <w:pPr>
         <w:pStyle w:val="Ttulo1"/>
       </w:pPr>
-      <w:bookmarkStart w:id="0" w:name="_GoBack"/>
-      <w:bookmarkEnd w:id="0"/>
     </w:p>
     <w:p>
       <w:pPr>
@@ -202,7 +215,19 @@
     </w:p>
     <w:p>
       <w:r>
-        <w:t>This script runs simulations to compare the capacity of several nestedness indices in distinguishing between networks with random topologies (equiprobable null model) and nested networks (proportional null model).</w:t>
+        <w:t xml:space="preserve">This script runs simulations to compare the capacity of several nestedness indices in distinguishing between </w:t>
+      </w:r>
+      <w:r>
+        <w:t>matrices</w:t>
+      </w:r>
+      <w:r>
+        <w:t xml:space="preserve"> with random topologies (equiprobable null model) and nested </w:t>
+      </w:r>
+      <w:r>
+        <w:t>matrices</w:t>
+      </w:r>
+      <w:r>
+        <w:t xml:space="preserve"> (proportional null model).</w:t>
       </w:r>
     </w:p>
     <w:p>
@@ -216,10 +241,34 @@
         <w:t>s</w:t>
       </w:r>
       <w:r>
-        <w:t xml:space="preserve"> 3 types of simulations: 1) quantitative matrices with fixed dimensions and total weights, 2) binary matrices with fixed connectance, 3) binary matrices with fixed connectance but with probabilities derived from binary degrees (see main text).</w:t>
-      </w:r>
-      <w:r>
-        <w:t xml:space="preserve"> Simulated networks are produced, indices are calculated, and results are saved within the folder “simulations”. For each type of simulation, 720 files are saved, each one containing 1000 simulations.</w:t>
+        <w:t xml:space="preserve"> 3 types of simulations: 1) </w:t>
+      </w:r>
+      <w:r>
+        <w:t>weighted</w:t>
+      </w:r>
+      <w:r>
+        <w:t xml:space="preserve"> matrices with fixed dimensions and total </w:t>
+      </w:r>
+      <w:r>
+        <w:t>weights</w:t>
+      </w:r>
+      <w:r>
+        <w:t xml:space="preserve">, 2) binary matrices with fixed connectance, 3) binary matrices with fixed connectance but with probabilities derived from binary </w:t>
+      </w:r>
+      <w:r>
+        <w:t>marginal totals</w:t>
+      </w:r>
+      <w:r>
+        <w:t xml:space="preserve"> (see main text).</w:t>
+      </w:r>
+      <w:r>
+        <w:t xml:space="preserve"> Simulated </w:t>
+      </w:r>
+      <w:r>
+        <w:t>matrice</w:t>
+      </w:r>
+      <w:r>
+        <w:t>s are produced, indices are calculated, and results are saved within the folder “simulations”. For each type of simulation, 720 files are saved, each one containing 1000 simulations.</w:t>
       </w:r>
     </w:p>
     <w:p>
@@ -289,7 +338,13 @@
       <w:proofErr w:type="spellEnd"/>
       <w:proofErr w:type="gramEnd"/>
       <w:r>
-        <w:t>” and produce plots to compare the ability of nestedness indices in distinguishing nested and non-nested networks.</w:t>
+        <w:t xml:space="preserve">” and produce plots to compare the ability of nestedness indices in distinguishing nested and non-nested </w:t>
+      </w:r>
+      <w:r>
+        <w:t>matrice</w:t>
+      </w:r>
+      <w:r>
+        <w:t>s.</w:t>
       </w:r>
     </w:p>
     <w:p>
@@ -315,7 +370,31 @@
         <w:t xml:space="preserve"> and the use of our new functions in</w:t>
       </w:r>
       <w:r>
-        <w:t xml:space="preserve"> an empirical pollination network. The empirical network analyzed was downloaded from the Web of Life database (</w:t>
+        <w:t xml:space="preserve"> a</w:t>
+      </w:r>
+      <w:r>
+        <w:t xml:space="preserve"> weighted</w:t>
+      </w:r>
+      <w:r>
+        <w:t xml:space="preserve"> empirical </w:t>
+      </w:r>
+      <w:r>
+        <w:t>plant-</w:t>
+      </w:r>
+      <w:r>
+        <w:t>pollinat</w:t>
+      </w:r>
+      <w:r>
+        <w:t>or</w:t>
+      </w:r>
+      <w:r>
+        <w:t xml:space="preserve"> network.</w:t>
+      </w:r>
+      <w:r>
+        <w:t xml:space="preserve"> This network</w:t>
+      </w:r>
+      <w:r>
+        <w:t xml:space="preserve"> was downloaded from the Web of Life database (</w:t>
       </w:r>
       <w:hyperlink r:id="rId9" w:history="1">
         <w:r>
@@ -393,7 +472,13 @@
         <w:t>f</w:t>
       </w:r>
       <w:r>
-        <w:t xml:space="preserve">unction to calculate network nestedness, generate </w:t>
+        <w:t xml:space="preserve">unction to calculate </w:t>
+      </w:r>
+      <w:r>
+        <w:t>matrix</w:t>
+      </w:r>
+      <w:r>
+        <w:t xml:space="preserve"> nestedness, generate </w:t>
       </w:r>
       <w:proofErr w:type="spellStart"/>
       <w:r>
@@ -539,7 +624,7 @@
                 <w:b w:val="0"/>
               </w:rPr>
             </w:pPr>
-            <w:bookmarkStart w:id="1" w:name="_Hlk532128303"/>
+            <w:bookmarkStart w:id="0" w:name="_Hlk532128303"/>
             <w:r>
               <w:rPr>
                 <w:b w:val="0"/>
@@ -549,7 +634,7 @@
           </w:p>
         </w:tc>
       </w:tr>
-      <w:bookmarkEnd w:id="1"/>
+      <w:bookmarkEnd w:id="0"/>
       <w:tr>
         <w:trPr>
           <w:trHeight w:val="227"/>
@@ -1052,7 +1137,7 @@
               <w:rPr>
                 <w:b w:val="0"/>
               </w:rPr>
-              <w:t>Quantitative</w:t>
+              <w:t>Weighted</w:t>
             </w:r>
           </w:p>
         </w:tc>
@@ -1367,12 +1452,10 @@
         <w:t xml:space="preserve">", </w:t>
       </w:r>
       <w:proofErr w:type="spellStart"/>
-      <w:proofErr w:type="gramStart"/>
       <w:r>
         <w:t>equi.null</w:t>
       </w:r>
       <w:proofErr w:type="spellEnd"/>
-      <w:proofErr w:type="gramEnd"/>
       <w:r>
         <w:t xml:space="preserve">=T, </w:t>
       </w:r>
@@ -1528,7 +1611,13 @@
         <w:t xml:space="preserve"> matrix</w:t>
       </w:r>
       <w:r>
-        <w:t xml:space="preserve"> (binary or quantitative)</w:t>
+        <w:t xml:space="preserve"> (binary or </w:t>
+      </w:r>
+      <w:r>
+        <w:t>weighted</w:t>
+      </w:r>
+      <w:r>
+        <w:t>)</w:t>
       </w:r>
       <w:r>
         <w:t xml:space="preserve">. </w:t>
@@ -1637,7 +1726,19 @@
         <w:t xml:space="preserve"> in the null models</w:t>
       </w:r>
       <w:r>
-        <w:t xml:space="preserve"> (quantitative indices or binary indices in quantitative network with </w:t>
+        <w:t xml:space="preserve"> (</w:t>
+      </w:r>
+      <w:r>
+        <w:t>weighted</w:t>
+      </w:r>
+      <w:r>
+        <w:t xml:space="preserve"> indices or binary indices in </w:t>
+      </w:r>
+      <w:r>
+        <w:t>weighted</w:t>
+      </w:r>
+      <w:r>
+        <w:t xml:space="preserve"> network with </w:t>
       </w:r>
       <w:proofErr w:type="spellStart"/>
       <w:r>
@@ -1691,10 +1792,22 @@
         <w:t xml:space="preserve"> </w:t>
       </w:r>
       <w:r>
-        <w:t xml:space="preserve">If a quantitative network is provided but a binary nestedness index is selected, indicates whether the quantitative </w:t>
-      </w:r>
-      <w:r>
-        <w:t>node strengths</w:t>
+        <w:t xml:space="preserve">If a </w:t>
+      </w:r>
+      <w:r>
+        <w:t>weighted</w:t>
+      </w:r>
+      <w:r>
+        <w:t xml:space="preserve"> </w:t>
+      </w:r>
+      <w:r>
+        <w:t>matrix</w:t>
+      </w:r>
+      <w:r>
+        <w:t xml:space="preserve"> is provided but a binary nestedness index is selected, indicates whether the </w:t>
+      </w:r>
+      <w:r>
+        <w:t>weighted marginal sums</w:t>
       </w:r>
       <w:r>
         <w:t xml:space="preserve"> should be used to produce the null models.</w:t>
@@ -1763,7 +1876,19 @@
       </w:r>
       <w:proofErr w:type="spellEnd"/>
       <w:r>
-        <w:t xml:space="preserve"> = False or True. If a quantitative network is provided but a binary nestedness index is selected, indicates whether </w:t>
+        <w:t xml:space="preserve"> = False or True. If a </w:t>
+      </w:r>
+      <w:r>
+        <w:t>weighted</w:t>
+      </w:r>
+      <w:r>
+        <w:t xml:space="preserve"> </w:t>
+      </w:r>
+      <w:r>
+        <w:t>matrix</w:t>
+      </w:r>
+      <w:r>
+        <w:t xml:space="preserve"> is provided but a binary nestedness index is selected, indicates whether </w:t>
       </w:r>
       <w:r>
         <w:t>total weights instead of connectance</w:t>
@@ -2051,7 +2176,19 @@
         <w:t xml:space="preserve"> = T)</w:t>
       </w:r>
       <w:r>
-        <w:t>. Red line: equiprobable null model. Blue line: proportional null model based on node strengths (quantitative); Yellow line: proportional null model based on node degrees (binary).</w:t>
+        <w:t xml:space="preserve">. Red line: equiprobable null model. Blue line: proportional null model based on </w:t>
+      </w:r>
+      <w:r>
+        <w:t>weighted marginal sums</w:t>
+      </w:r>
+      <w:r>
+        <w:t xml:space="preserve">; Yellow line: proportional null model based on </w:t>
+      </w:r>
+      <w:r>
+        <w:t>binary marginal sums (node degrees)</w:t>
+      </w:r>
+      <w:r>
+        <w:t>.</w:t>
       </w:r>
     </w:p>
     <w:p>
@@ -2075,7 +2212,19 @@
         <w:t>.</w:t>
       </w:r>
       <w:r>
-        <w:t xml:space="preserve"> It can only be produced when total weights instead of connectance is fixed on random networks (quantitative index applied or </w:t>
+        <w:t xml:space="preserve"> It can only be produced when total weights instead of connectance is fixed on random </w:t>
+      </w:r>
+      <w:r>
+        <w:t>matrice</w:t>
+      </w:r>
+      <w:r>
+        <w:t>s (</w:t>
+      </w:r>
+      <w:r>
+        <w:t>weighted</w:t>
+      </w:r>
+      <w:r>
+        <w:t xml:space="preserve"> index applied or </w:t>
       </w:r>
       <w:proofErr w:type="spellStart"/>
       <w:r>
@@ -2089,7 +2238,7 @@
         <w:t xml:space="preserve"> </w:t>
       </w:r>
       <w:r>
-        <w:t>Blue line: proportional null model based on node strengths (quantitative); Yellow line: proportional null model based on node degrees (binary).</w:t>
+        <w:t>Red line: equiprobable null model. Blue line: proportional null model based on weighted marginal sums;</w:t>
       </w:r>
     </w:p>
     <w:p>
@@ -2108,7 +2257,19 @@
         <w:t xml:space="preserve"> </w:t>
       </w:r>
       <w:r>
-        <w:t xml:space="preserve">FALCON is available at: </w:t>
+        <w:t>FALCON is</w:t>
+      </w:r>
+      <w:r>
+        <w:t xml:space="preserve"> freely</w:t>
+      </w:r>
+      <w:r>
+        <w:t xml:space="preserve"> available at</w:t>
+      </w:r>
+      <w:r>
+        <w:t xml:space="preserve"> GitHub</w:t>
+      </w:r>
+      <w:r>
+        <w:t xml:space="preserve">: </w:t>
       </w:r>
       <w:hyperlink r:id="rId11" w:history="1">
         <w:r>
@@ -2785,6 +2946,8 @@
       <w:r>
         <w:fldChar w:fldCharType="end"/>
       </w:r>
+      <w:bookmarkStart w:id="1" w:name="_GoBack"/>
+      <w:bookmarkEnd w:id="1"/>
     </w:p>
     <w:sectPr>
       <w:pgSz w:w="11906" w:h="16838"/>
@@ -2813,7 +2976,7 @@
       </w:pPr>
     </w:pPrDefault>
   </w:docDefaults>
-  <w:latentStyles w:defLockedState="0" w:defUIPriority="99" w:defSemiHidden="0" w:defUnhideWhenUsed="0" w:defQFormat="0" w:count="375">
+  <w:latentStyles w:defLockedState="0" w:defUIPriority="99" w:defSemiHidden="0" w:defUnhideWhenUsed="0" w:defQFormat="0" w:count="376">
     <w:lsdException w:name="Normal" w:uiPriority="0" w:qFormat="1"/>
     <w:lsdException w:name="heading 1" w:uiPriority="9" w:qFormat="1"/>
     <w:lsdException w:name="heading 2" w:semiHidden="1" w:uiPriority="9" w:unhideWhenUsed="1" w:qFormat="1"/>
@@ -2919,7 +3082,6 @@
     <w:lsdException w:name="HTML Sample" w:semiHidden="1" w:unhideWhenUsed="1"/>
     <w:lsdException w:name="HTML Typewriter" w:semiHidden="1" w:unhideWhenUsed="1"/>
     <w:lsdException w:name="HTML Variable" w:semiHidden="1" w:unhideWhenUsed="1"/>
-    <w:lsdException w:name="Normal Table" w:semiHidden="1" w:unhideWhenUsed="1"/>
     <w:lsdException w:name="annotation subject" w:semiHidden="1" w:unhideWhenUsed="1"/>
     <w:lsdException w:name="No List" w:semiHidden="1" w:unhideWhenUsed="1"/>
     <w:lsdException w:name="Outline List 1" w:semiHidden="1" w:unhideWhenUsed="1"/>
@@ -2966,10 +3128,8 @@
     <w:lsdException w:name="Table Subtle 2" w:semiHidden="1" w:unhideWhenUsed="1"/>
     <w:lsdException w:name="Table Web 1" w:semiHidden="1" w:unhideWhenUsed="1"/>
     <w:lsdException w:name="Table Web 2" w:semiHidden="1" w:unhideWhenUsed="1"/>
-    <w:lsdException w:name="Table Web 3" w:semiHidden="1" w:unhideWhenUsed="1"/>
     <w:lsdException w:name="Balloon Text" w:semiHidden="1" w:unhideWhenUsed="1"/>
     <w:lsdException w:name="Table Grid" w:uiPriority="39"/>
-    <w:lsdException w:name="Table Theme" w:semiHidden="1" w:unhideWhenUsed="1"/>
     <w:lsdException w:name="Placeholder Text" w:semiHidden="1"/>
     <w:lsdException w:name="No Spacing" w:uiPriority="1" w:qFormat="1"/>
     <w:lsdException w:name="Light Shading" w:uiPriority="60"/>
@@ -3189,6 +3349,7 @@
     <w:lsdException w:name="Smart Hyperlink" w:semiHidden="1" w:unhideWhenUsed="1"/>
     <w:lsdException w:name="Hashtag" w:semiHidden="1" w:unhideWhenUsed="1"/>
     <w:lsdException w:name="Unresolved Mention" w:semiHidden="1" w:unhideWhenUsed="1"/>
+    <w:lsdException w:name="Smart Link" w:semiHidden="1" w:unhideWhenUsed="1"/>
   </w:latentStyles>
   <w:style w:type="paragraph" w:default="1" w:styleId="Normal">
     <w:name w:val="Normal"/>
@@ -3781,7 +3942,7 @@
 </file>
 
 <file path=customXml/itemProps1.xml><?xml version="1.0" encoding="utf-8"?>
-<ds:datastoreItem xmlns:ds="http://schemas.openxmlformats.org/officeDocument/2006/customXml" ds:itemID="{A664EA74-7B42-4B9B-B402-1571197E64CA}">
+<ds:datastoreItem xmlns:ds="http://schemas.openxmlformats.org/officeDocument/2006/customXml" ds:itemID="{1468BB40-426D-4A4B-9D65-2F6C47F7CE95}">
   <ds:schemaRefs>
     <ds:schemaRef ds:uri="http://schemas.openxmlformats.org/officeDocument/2006/bibliography"/>
   </ds:schemaRefs>

</xml_diff>